<commit_message>
Ajout de la map et quelques fonctionnalites
</commit_message>
<xml_diff>
--- a/CDC_jood/Analyse de l’existant.docx
+++ b/CDC_jood/Analyse de l’existant.docx
@@ -48,23 +48,7 @@
           <w:sz w:val="32"/>
           <w:szCs w:val="32"/>
         </w:rPr>
-        <w:t xml:space="preserve">Comme nous le savons, notre application permettra de venir en aide aux personnes sans domicile fixe. Afin de pouvoir réaliser notre objectif, une analyse sur </w:t>
-      </w:r>
-      <w:proofErr w:type="gramStart"/>
-      <w:r>
-        <w:rPr>
-          <w:sz w:val="32"/>
-          <w:szCs w:val="32"/>
-        </w:rPr>
-        <w:t>les différentes applications déjà existante</w:t>
-      </w:r>
-      <w:proofErr w:type="gramEnd"/>
-      <w:r>
-        <w:rPr>
-          <w:sz w:val="32"/>
-          <w:szCs w:val="32"/>
-        </w:rPr>
-        <w:t xml:space="preserve"> permettant de soulever le même besoin est requise afin que l’on puisse s’en inspirer.</w:t>
+        <w:t>Comme nous le savons, notre application permettra de venir en aide aux personnes sans domicile fixe. Afin de pouvoir réaliser notre objectif, une analyse sur les différentes applications déjà existante permettant de soulever le même besoin est requise afin que l’on puisse s’en inspirer.</w:t>
       </w:r>
     </w:p>
     <w:p>
@@ -124,33 +108,8 @@
           <w:sz w:val="32"/>
           <w:szCs w:val="32"/>
         </w:rPr>
-        <w:t xml:space="preserve">The </w:t>
-      </w:r>
-      <w:proofErr w:type="spellStart"/>
-      <w:r>
-        <w:rPr>
-          <w:sz w:val="32"/>
-          <w:szCs w:val="32"/>
-        </w:rPr>
-        <w:t>Ourcalling</w:t>
-      </w:r>
-      <w:proofErr w:type="spellEnd"/>
-      <w:r>
-        <w:rPr>
-          <w:sz w:val="32"/>
-          <w:szCs w:val="32"/>
-        </w:rPr>
-        <w:t xml:space="preserve"> </w:t>
-      </w:r>
-      <w:proofErr w:type="spellStart"/>
-      <w:r>
-        <w:rPr>
-          <w:sz w:val="32"/>
-          <w:szCs w:val="32"/>
-        </w:rPr>
-        <w:t>app</w:t>
-      </w:r>
-      <w:proofErr w:type="spellEnd"/>
+        <w:t>The Ourcalling app</w:t>
+      </w:r>
       <w:r>
         <w:rPr>
           <w:sz w:val="32"/>
@@ -172,21 +131,12 @@
           <w:u w:val="single"/>
         </w:rPr>
       </w:pPr>
-      <w:proofErr w:type="spellStart"/>
-      <w:r>
-        <w:rPr>
-          <w:sz w:val="32"/>
-          <w:szCs w:val="32"/>
-        </w:rPr>
-        <w:t>Streetlight</w:t>
-      </w:r>
-      <w:proofErr w:type="spellEnd"/>
-      <w:r>
-        <w:rPr>
-          <w:sz w:val="32"/>
-          <w:szCs w:val="32"/>
-        </w:rPr>
-        <w:t xml:space="preserve"> Chicago</w:t>
+      <w:r>
+        <w:rPr>
+          <w:sz w:val="32"/>
+          <w:szCs w:val="32"/>
+        </w:rPr>
+        <w:t>Streetlight Chicago</w:t>
       </w:r>
     </w:p>
     <w:p>
@@ -202,21 +152,12 @@
           <w:u w:val="single"/>
         </w:rPr>
       </w:pPr>
-      <w:proofErr w:type="spellStart"/>
-      <w:r>
-        <w:rPr>
-          <w:sz w:val="32"/>
-          <w:szCs w:val="32"/>
-        </w:rPr>
-        <w:t>HelpFinder</w:t>
-      </w:r>
-      <w:proofErr w:type="spellEnd"/>
-      <w:r>
-        <w:rPr>
-          <w:sz w:val="32"/>
-          <w:szCs w:val="32"/>
-        </w:rPr>
-        <w:t xml:space="preserve"> NYC</w:t>
+      <w:r>
+        <w:rPr>
+          <w:sz w:val="32"/>
+          <w:szCs w:val="32"/>
+        </w:rPr>
+        <w:t>HelpFinder NYC</w:t>
       </w:r>
     </w:p>
     <w:p>
@@ -232,21 +173,12 @@
           <w:u w:val="single"/>
         </w:rPr>
       </w:pPr>
-      <w:proofErr w:type="gramStart"/>
-      <w:r>
-        <w:rPr>
-          <w:sz w:val="32"/>
-          <w:szCs w:val="32"/>
-        </w:rPr>
-        <w:t>the</w:t>
-      </w:r>
-      <w:proofErr w:type="gramEnd"/>
-      <w:r>
-        <w:rPr>
-          <w:sz w:val="32"/>
-          <w:szCs w:val="32"/>
-        </w:rPr>
-        <w:t>-catch-all 311 (New York city)</w:t>
+      <w:r>
+        <w:rPr>
+          <w:sz w:val="32"/>
+          <w:szCs w:val="32"/>
+        </w:rPr>
+        <w:t>the-catch-all 311 (New York city)</w:t>
       </w:r>
     </w:p>
     <w:p>
@@ -267,23 +199,7 @@
           <w:sz w:val="32"/>
           <w:szCs w:val="32"/>
         </w:rPr>
-        <w:t xml:space="preserve">The </w:t>
-      </w:r>
-      <w:proofErr w:type="spellStart"/>
-      <w:r>
-        <w:rPr>
-          <w:sz w:val="32"/>
-          <w:szCs w:val="32"/>
-        </w:rPr>
-        <w:t>concrn</w:t>
-      </w:r>
-      <w:proofErr w:type="spellEnd"/>
-      <w:r>
-        <w:rPr>
-          <w:sz w:val="32"/>
-          <w:szCs w:val="32"/>
-        </w:rPr>
-        <w:t xml:space="preserve"> (Sans Francisco)</w:t>
+        <w:t>The concrn (Sans Francisco)</w:t>
       </w:r>
     </w:p>
     <w:p>
@@ -304,23 +220,7 @@
           <w:sz w:val="32"/>
           <w:szCs w:val="32"/>
         </w:rPr>
-        <w:t xml:space="preserve">The </w:t>
-      </w:r>
-      <w:proofErr w:type="spellStart"/>
-      <w:r>
-        <w:rPr>
-          <w:sz w:val="32"/>
-          <w:szCs w:val="32"/>
-        </w:rPr>
-        <w:t>Samaritan</w:t>
-      </w:r>
-      <w:proofErr w:type="spellEnd"/>
-      <w:r>
-        <w:rPr>
-          <w:sz w:val="32"/>
-          <w:szCs w:val="32"/>
-        </w:rPr>
-        <w:t xml:space="preserve"> App</w:t>
+        <w:t>The Samaritan App</w:t>
       </w:r>
     </w:p>
     <w:p>
@@ -341,17 +241,8 @@
           <w:sz w:val="32"/>
           <w:szCs w:val="32"/>
         </w:rPr>
-        <w:t xml:space="preserve">OZY </w:t>
-      </w:r>
-      <w:proofErr w:type="spellStart"/>
-      <w:r>
-        <w:rPr>
-          <w:sz w:val="32"/>
-          <w:szCs w:val="32"/>
-        </w:rPr>
-        <w:t>Website</w:t>
-      </w:r>
-      <w:proofErr w:type="spellEnd"/>
+        <w:t>OZY Website</w:t>
+      </w:r>
     </w:p>
     <w:p>
       <w:pPr>
@@ -545,62 +436,30 @@
           <w:szCs w:val="32"/>
         </w:rPr>
         <w:lastRenderedPageBreak/>
-        <w:t xml:space="preserve">Nous fournirons à l’utilisateur une </w:t>
-      </w:r>
-      <w:proofErr w:type="spellStart"/>
-      <w:r>
-        <w:rPr>
-          <w:sz w:val="32"/>
-          <w:szCs w:val="32"/>
-        </w:rPr>
-        <w:t>Map</w:t>
-      </w:r>
-      <w:proofErr w:type="spellEnd"/>
-      <w:r>
-        <w:rPr>
-          <w:sz w:val="32"/>
-          <w:szCs w:val="32"/>
-        </w:rPr>
-        <w:t xml:space="preserve"> lui permettant de signaler l’endroit où se trouve la personne dans le besoin ce qui donnera la possibilité à l’association de s’occuper de cette dernière.</w:t>
-      </w:r>
-    </w:p>
-    <w:p>
-      <w:pPr>
-        <w:rPr>
-          <w:sz w:val="32"/>
-          <w:szCs w:val="32"/>
-        </w:rPr>
-      </w:pPr>
-    </w:p>
-    <w:p>
-      <w:pPr>
-        <w:rPr>
-          <w:sz w:val="32"/>
-          <w:szCs w:val="32"/>
-        </w:rPr>
-      </w:pPr>
-      <w:r>
-        <w:rPr>
-          <w:sz w:val="32"/>
-          <w:szCs w:val="32"/>
-        </w:rPr>
-        <w:t xml:space="preserve">Inclure un système de donation dans le but d’aider l’association </w:t>
-      </w:r>
-      <w:proofErr w:type="spellStart"/>
-      <w:r>
-        <w:rPr>
-          <w:sz w:val="32"/>
-          <w:szCs w:val="32"/>
-        </w:rPr>
-        <w:t>Jood</w:t>
-      </w:r>
-      <w:proofErr w:type="spellEnd"/>
-      <w:r>
-        <w:rPr>
-          <w:sz w:val="32"/>
-          <w:szCs w:val="32"/>
-        </w:rPr>
-        <w:t xml:space="preserve"> pour avoir plus de ressources et donc aider le plus de personnes possible</w:t>
+        <w:t>Nous fournirons à l’utilisateur une Map lui permettant de signaler l’endroit où se trouve la personne dans le besoin ce qui donnera la possibilité à l’association de s’occuper de cette dernière.</w:t>
+      </w:r>
+    </w:p>
+    <w:p>
+      <w:pPr>
+        <w:rPr>
+          <w:sz w:val="32"/>
+          <w:szCs w:val="32"/>
+        </w:rPr>
+      </w:pPr>
+    </w:p>
+    <w:p>
+      <w:pPr>
+        <w:rPr>
+          <w:sz w:val="32"/>
+          <w:szCs w:val="32"/>
+        </w:rPr>
+      </w:pPr>
+      <w:r>
+        <w:rPr>
+          <w:sz w:val="32"/>
+          <w:szCs w:val="32"/>
+        </w:rPr>
+        <w:t>Inclure un système de donation dans le but d’aider l’association Jood pour avoir plus de ressources et donc aider le plus de personnes possible</w:t>
       </w:r>
       <w:r>
         <w:rPr>
@@ -781,7 +640,14 @@
           <w:sz w:val="32"/>
           <w:szCs w:val="32"/>
         </w:rPr>
-        <w:t>Avoir un nombre important d’utilisateurs</w:t>
+        <w:t>Avoir un nombre important d’utilisateur</w:t>
+      </w:r>
+      <w:r>
+        <w:rPr>
+          <w:sz w:val="32"/>
+          <w:szCs w:val="32"/>
+        </w:rPr>
+        <w:t>s : En augmentant le nombre d’utilisateurs actifs, l’association jood pourra venir en aide à un nombre important de sans abris afin d’améliorer leurs conditions.</w:t>
       </w:r>
     </w:p>
     <w:p>
@@ -804,7 +670,6 @@
         </w:rPr>
         <w:t xml:space="preserve">Détecter un </w:t>
       </w:r>
-      <w:proofErr w:type="gramStart"/>
       <w:r>
         <w:rPr>
           <w:sz w:val="32"/>
@@ -812,7 +677,6 @@
         </w:rPr>
         <w:t>nombre important de personnes</w:t>
       </w:r>
-      <w:proofErr w:type="gramEnd"/>
       <w:r>
         <w:rPr>
           <w:sz w:val="32"/>
@@ -826,6 +690,13 @@
           <w:szCs w:val="32"/>
         </w:rPr>
         <w:t>e</w:t>
+      </w:r>
+      <w:r>
+        <w:rPr>
+          <w:sz w:val="32"/>
+          <w:szCs w:val="32"/>
+        </w:rPr>
+        <w:t xml:space="preserve"> (ca je pense que c’est clair)</w:t>
       </w:r>
     </w:p>
     <w:p>
@@ -846,21 +717,57 @@
           <w:sz w:val="32"/>
           <w:szCs w:val="32"/>
         </w:rPr>
-        <w:t>Avoir un nombre important de zones géographiques localisés et signalées par les utilisateurs pour faciliter la recherche.</w:t>
+        <w:t>Avoir un nombre important de zones géographiques localisés et signalées par les utilisateurs pour faciliter la recherch</w:t>
+      </w:r>
+      <w:r>
+        <w:rPr>
+          <w:sz w:val="32"/>
+          <w:szCs w:val="32"/>
+        </w:rPr>
+        <w:t>e et donc réalisé une géolocalisation en temps réel</w:t>
+      </w:r>
+      <w:r>
+        <w:rPr>
+          <w:sz w:val="32"/>
+          <w:szCs w:val="32"/>
+        </w:rPr>
+        <w:t>s</w:t>
       </w:r>
     </w:p>
     <w:p>
       <w:pPr>
         <w:pStyle w:val="Pardeliste"/>
-        <w:rPr>
-          <w:sz w:val="32"/>
-          <w:szCs w:val="32"/>
-          <w:u w:val="single"/>
-        </w:rPr>
-      </w:pPr>
-    </w:p>
-    <w:p>
-      <w:pPr>
+        <w:numPr>
+          <w:ilvl w:val="0"/>
+          <w:numId w:val="5"/>
+        </w:numPr>
+        <w:rPr>
+          <w:sz w:val="32"/>
+          <w:szCs w:val="32"/>
+          <w:u w:val="single"/>
+        </w:rPr>
+      </w:pPr>
+      <w:r>
+        <w:rPr>
+          <w:sz w:val="32"/>
+          <w:szCs w:val="32"/>
+        </w:rPr>
+        <w:t>Avoir un nombre importante de signalement pour aider à la détection d’un grand nombre de personnes.</w:t>
+      </w:r>
+    </w:p>
+    <w:p>
+      <w:pPr>
+        <w:pStyle w:val="Pardeliste"/>
+        <w:rPr>
+          <w:sz w:val="32"/>
+          <w:szCs w:val="32"/>
+          <w:u w:val="single"/>
+        </w:rPr>
+      </w:pPr>
+    </w:p>
+    <w:p>
+      <w:pPr>
+        <w:pStyle w:val="Pardeliste"/>
         <w:rPr>
           <w:sz w:val="32"/>
           <w:szCs w:val="32"/>
@@ -933,104 +840,53 @@
           <w:sz w:val="32"/>
           <w:szCs w:val="32"/>
         </w:rPr>
-        <w:t xml:space="preserve">être en contact avec les personnes dans le besoin </w:t>
-      </w:r>
+        <w:t>être en contact avec les personnes dans le besoin</w:t>
+      </w:r>
+      <w:r>
+        <w:rPr>
+          <w:sz w:val="32"/>
+          <w:szCs w:val="32"/>
+        </w:rPr>
+        <w:t xml:space="preserve"> et cela se fera par le billet de l’application qui permettra de détecter ces différentes personnes dans le besoin ce qui pourrait induire a des tissages de liens avec ces dernières par les personnes qui les ont </w:t>
+      </w:r>
+      <w:r>
+        <w:rPr>
+          <w:sz w:val="32"/>
+          <w:szCs w:val="32"/>
+        </w:rPr>
+        <w:t>signalés</w:t>
+      </w:r>
+      <w:r>
+        <w:rPr>
+          <w:sz w:val="32"/>
+          <w:szCs w:val="32"/>
+        </w:rPr>
+        <w:t xml:space="preserve"> et par l’</w:t>
+      </w:r>
+      <w:r>
+        <w:rPr>
+          <w:sz w:val="32"/>
+          <w:szCs w:val="32"/>
+        </w:rPr>
+        <w:t>association jood</w:t>
+      </w:r>
+    </w:p>
+    <w:p>
+      <w:pPr>
+        <w:rPr>
+          <w:sz w:val="32"/>
+          <w:szCs w:val="32"/>
+          <w:u w:val="single"/>
+        </w:rPr>
+      </w:pPr>
     </w:p>
     <w:p>
       <w:pPr>
         <w:pStyle w:val="Pardeliste"/>
-        <w:numPr>
-          <w:ilvl w:val="0"/>
-          <w:numId w:val="6"/>
-        </w:numPr>
-        <w:rPr>
-          <w:sz w:val="32"/>
-          <w:szCs w:val="32"/>
-          <w:u w:val="single"/>
-        </w:rPr>
-      </w:pPr>
-      <w:r>
-        <w:rPr>
-          <w:sz w:val="32"/>
-          <w:szCs w:val="32"/>
-        </w:rPr>
-        <w:t>Pouvoir fournir les solutions afin d’améliorer leurs conditions</w:t>
-      </w:r>
-    </w:p>
-    <w:p>
-      <w:pPr>
-        <w:pStyle w:val="Pardeliste"/>
-        <w:numPr>
-          <w:ilvl w:val="0"/>
-          <w:numId w:val="6"/>
-        </w:numPr>
-        <w:rPr>
-          <w:sz w:val="32"/>
-          <w:szCs w:val="32"/>
-          <w:u w:val="single"/>
-        </w:rPr>
-      </w:pPr>
-      <w:r>
-        <w:rPr>
-          <w:sz w:val="32"/>
-          <w:szCs w:val="32"/>
-        </w:rPr>
-        <w:t>Navigation simple et rapide au niveau de l’application</w:t>
-      </w:r>
-    </w:p>
-    <w:p>
-      <w:pPr>
-        <w:pStyle w:val="Pardeliste"/>
-        <w:rPr>
-          <w:sz w:val="32"/>
-          <w:szCs w:val="32"/>
-          <w:u w:val="single"/>
-        </w:rPr>
-      </w:pPr>
-    </w:p>
-    <w:p>
-      <w:pPr>
-        <w:rPr>
-          <w:sz w:val="32"/>
-          <w:szCs w:val="32"/>
-          <w:u w:val="single"/>
-        </w:rPr>
-      </w:pPr>
-    </w:p>
-    <w:p>
-      <w:pPr>
-        <w:rPr>
-          <w:sz w:val="32"/>
-          <w:szCs w:val="32"/>
-          <w:u w:val="single"/>
-        </w:rPr>
-      </w:pPr>
-    </w:p>
-    <w:p>
-      <w:pPr>
-        <w:pStyle w:val="Pardeliste"/>
-        <w:rPr>
-          <w:sz w:val="32"/>
-          <w:szCs w:val="32"/>
-          <w:u w:val="single"/>
-        </w:rPr>
-      </w:pPr>
-    </w:p>
-    <w:p>
-      <w:pPr>
-        <w:pStyle w:val="Pardeliste"/>
-        <w:rPr>
-          <w:sz w:val="32"/>
-          <w:szCs w:val="32"/>
-          <w:u w:val="single"/>
-        </w:rPr>
-      </w:pPr>
-    </w:p>
-    <w:p>
-      <w:pPr>
-        <w:rPr>
-          <w:sz w:val="32"/>
-          <w:szCs w:val="32"/>
+        <w:rPr>
+          <w:sz w:val="32"/>
+          <w:szCs w:val="32"/>
+          <w:u w:val="single"/>
         </w:rPr>
       </w:pPr>
     </w:p>
@@ -1078,87 +934,76 @@
           <w:sz w:val="32"/>
           <w:szCs w:val="32"/>
         </w:rPr>
-        <w:t xml:space="preserve">Notre application </w:t>
-      </w:r>
-      <w:proofErr w:type="spellStart"/>
-      <w:r>
-        <w:rPr>
-          <w:sz w:val="32"/>
-          <w:szCs w:val="32"/>
-        </w:rPr>
-        <w:t>Jood</w:t>
-      </w:r>
-      <w:proofErr w:type="spellEnd"/>
-      <w:r>
-        <w:rPr>
-          <w:sz w:val="32"/>
-          <w:szCs w:val="32"/>
-        </w:rPr>
-        <w:t xml:space="preserve"> vise à aider les personnes sans domicile fixe souffrant dans les rues de Casablanca à cause </w:t>
-      </w:r>
-      <w:proofErr w:type="gramStart"/>
-      <w:r>
-        <w:rPr>
-          <w:sz w:val="32"/>
-          <w:szCs w:val="32"/>
-        </w:rPr>
-        <w:t>des différents changement</w:t>
-      </w:r>
-      <w:proofErr w:type="gramEnd"/>
-      <w:r>
-        <w:rPr>
-          <w:sz w:val="32"/>
-          <w:szCs w:val="32"/>
-        </w:rPr>
-        <w:t xml:space="preserve"> climatique et du peu d’argent </w:t>
-      </w:r>
-      <w:proofErr w:type="spellStart"/>
-      <w:r>
-        <w:rPr>
-          <w:sz w:val="32"/>
-          <w:szCs w:val="32"/>
-        </w:rPr>
-        <w:t>qu</w:t>
-      </w:r>
-      <w:proofErr w:type="spellEnd"/>
-      <w:r>
-        <w:rPr>
-          <w:sz w:val="32"/>
-          <w:szCs w:val="32"/>
-        </w:rPr>
-        <w:t xml:space="preserve"> ils peuvent avoir sur eux.</w:t>
-      </w:r>
-    </w:p>
-    <w:p>
-      <w:pPr>
-        <w:rPr>
-          <w:sz w:val="32"/>
-          <w:szCs w:val="32"/>
-        </w:rPr>
-      </w:pPr>
-      <w:r>
-        <w:rPr>
-          <w:sz w:val="32"/>
-          <w:szCs w:val="32"/>
-        </w:rPr>
-        <w:t xml:space="preserve">Elle permettra aux utilisateurs de signaler à l’association </w:t>
-      </w:r>
-      <w:proofErr w:type="spellStart"/>
-      <w:r>
-        <w:rPr>
-          <w:sz w:val="32"/>
-          <w:szCs w:val="32"/>
-        </w:rPr>
-        <w:t>Jood</w:t>
-      </w:r>
-      <w:proofErr w:type="spellEnd"/>
-      <w:r>
-        <w:rPr>
-          <w:sz w:val="32"/>
-          <w:szCs w:val="32"/>
-        </w:rPr>
-        <w:t xml:space="preserve"> la localisation ainsi que l’état de la personne en question pour l’aider et améliorer sa situation.</w:t>
-      </w:r>
+        <w:t>Notre application Jood vise à aider les personnes sans domicile fixe souffrant dans les rues de Casablanca à cause des différents changement c</w:t>
+      </w:r>
+      <w:r>
+        <w:rPr>
+          <w:sz w:val="32"/>
+          <w:szCs w:val="32"/>
+        </w:rPr>
+        <w:t>limatique et du peu d’argent qu’</w:t>
+      </w:r>
+      <w:r>
+        <w:rPr>
+          <w:sz w:val="32"/>
+          <w:szCs w:val="32"/>
+        </w:rPr>
+        <w:t>ils peuvent avoir sur eux.</w:t>
+      </w:r>
+    </w:p>
+    <w:p>
+      <w:pPr>
+        <w:rPr>
+          <w:sz w:val="32"/>
+          <w:szCs w:val="32"/>
+        </w:rPr>
+      </w:pPr>
+      <w:r>
+        <w:rPr>
+          <w:sz w:val="32"/>
+          <w:szCs w:val="32"/>
+        </w:rPr>
+        <w:t xml:space="preserve">Elle permettra aux utilisateurs </w:t>
+      </w:r>
+      <w:r>
+        <w:rPr>
+          <w:sz w:val="32"/>
+          <w:szCs w:val="32"/>
+        </w:rPr>
+        <w:t xml:space="preserve">voulant les personnes dans le besoin </w:t>
+      </w:r>
+      <w:r>
+        <w:rPr>
+          <w:sz w:val="32"/>
+          <w:szCs w:val="32"/>
+        </w:rPr>
+        <w:t>de signaler à l’association Jood la localisation ainsi que l’état de la personne en question pour l’aider et améliorer sa situation.</w:t>
+      </w:r>
+    </w:p>
+    <w:p>
+      <w:pPr>
+        <w:rPr>
+          <w:sz w:val="32"/>
+          <w:szCs w:val="32"/>
+        </w:rPr>
+      </w:pPr>
+    </w:p>
+    <w:p>
+      <w:pPr>
+        <w:rPr>
+          <w:sz w:val="32"/>
+          <w:szCs w:val="32"/>
+        </w:rPr>
+      </w:pPr>
+      <w:r>
+        <w:rPr>
+          <w:sz w:val="32"/>
+          <w:szCs w:val="32"/>
+        </w:rPr>
+        <w:t>Certains utilisateurs de l’application peuvent en rentrant sur cette dernière avoir la localisation des differents sans abris et les aider par eux même en subvenant à leurs besoins.</w:t>
+      </w:r>
+      <w:bookmarkStart w:id="0" w:name="_GoBack"/>
+      <w:bookmarkEnd w:id="0"/>
     </w:p>
     <w:p>
       <w:pPr>
@@ -1221,26 +1066,285 @@
           <w:sz w:val="32"/>
           <w:szCs w:val="32"/>
         </w:rPr>
-        <w:t>Toutes personnes adultes, jeunes ayant en sa possession un smartphone et l’application installé voulant aider les personnes dans le besoin.</w:t>
-      </w:r>
-    </w:p>
-    <w:p>
-      <w:pPr>
-        <w:rPr>
-          <w:sz w:val="32"/>
-          <w:szCs w:val="32"/>
-        </w:rPr>
-      </w:pPr>
-    </w:p>
-    <w:p>
-      <w:pPr>
-        <w:rPr>
-          <w:sz w:val="32"/>
-          <w:szCs w:val="32"/>
-        </w:rPr>
-      </w:pPr>
-      <w:bookmarkStart w:id="0" w:name="_GoBack"/>
-      <w:bookmarkEnd w:id="0"/>
+        <w:t>Toutes personnes adultes, jeunes ayant en sa possession un smartphone et l’application installé voulant aider les</w:t>
+      </w:r>
+      <w:r>
+        <w:rPr>
+          <w:sz w:val="32"/>
+          <w:szCs w:val="32"/>
+        </w:rPr>
+        <w:t xml:space="preserve"> personnes dans le besoin.</w:t>
+      </w:r>
+    </w:p>
+    <w:p>
+      <w:pPr>
+        <w:rPr>
+          <w:sz w:val="32"/>
+          <w:szCs w:val="32"/>
+        </w:rPr>
+      </w:pPr>
+    </w:p>
+    <w:p>
+      <w:pPr>
+        <w:rPr>
+          <w:sz w:val="32"/>
+          <w:szCs w:val="32"/>
+        </w:rPr>
+      </w:pPr>
+    </w:p>
+    <w:p>
+      <w:pPr>
+        <w:pStyle w:val="Pardeliste"/>
+        <w:numPr>
+          <w:ilvl w:val="0"/>
+          <w:numId w:val="2"/>
+        </w:numPr>
+        <w:rPr>
+          <w:b/>
+          <w:sz w:val="36"/>
+          <w:szCs w:val="36"/>
+          <w:u w:val="single"/>
+        </w:rPr>
+      </w:pPr>
+      <w:r>
+        <w:rPr>
+          <w:b/>
+          <w:sz w:val="36"/>
+          <w:szCs w:val="36"/>
+          <w:u w:val="single"/>
+        </w:rPr>
+        <w:t>Equipement des cibles</w:t>
+      </w:r>
+    </w:p>
+    <w:p>
+      <w:pPr>
+        <w:rPr>
+          <w:sz w:val="32"/>
+          <w:szCs w:val="32"/>
+        </w:rPr>
+      </w:pPr>
+    </w:p>
+    <w:p>
+      <w:pPr>
+        <w:rPr>
+          <w:sz w:val="32"/>
+          <w:szCs w:val="32"/>
+        </w:rPr>
+      </w:pPr>
+      <w:r>
+        <w:rPr>
+          <w:sz w:val="32"/>
+          <w:szCs w:val="32"/>
+        </w:rPr>
+        <w:t>L’application jood sera une application mobile</w:t>
+      </w:r>
+      <w:r>
+        <w:rPr>
+          <w:sz w:val="32"/>
+          <w:szCs w:val="32"/>
+        </w:rPr>
+        <w:t xml:space="preserve"> comme mentionné</w:t>
+      </w:r>
+      <w:r>
+        <w:rPr>
+          <w:sz w:val="32"/>
+          <w:szCs w:val="32"/>
+        </w:rPr>
+        <w:t xml:space="preserve"> ci dessus permettant de localiser et d’aider les différentes personnes </w:t>
+      </w:r>
+      <w:r>
+        <w:rPr>
+          <w:sz w:val="32"/>
+          <w:szCs w:val="32"/>
+        </w:rPr>
+        <w:t xml:space="preserve">sans domicile tout en spécifiant les différents besoins de ces derniers qui pourront être assouvis par les utilisateurs ou l’association. </w:t>
+      </w:r>
+    </w:p>
+    <w:p>
+      <w:pPr>
+        <w:rPr>
+          <w:sz w:val="32"/>
+          <w:szCs w:val="32"/>
+        </w:rPr>
+      </w:pPr>
+    </w:p>
+    <w:p>
+      <w:pPr>
+        <w:rPr>
+          <w:sz w:val="32"/>
+          <w:szCs w:val="32"/>
+        </w:rPr>
+      </w:pPr>
+      <w:r>
+        <w:rPr>
+          <w:sz w:val="32"/>
+          <w:szCs w:val="32"/>
+        </w:rPr>
+        <w:t xml:space="preserve">Notre application mobile sera disponible sur les deux systèmes d’exploitations (IOS et Android) pour toucher le </w:t>
+      </w:r>
+      <w:r>
+        <w:rPr>
+          <w:sz w:val="32"/>
+          <w:szCs w:val="32"/>
+        </w:rPr>
+        <w:t xml:space="preserve">maximum </w:t>
+      </w:r>
+      <w:r>
+        <w:rPr>
+          <w:sz w:val="32"/>
+          <w:szCs w:val="32"/>
+        </w:rPr>
+        <w:t>d’utilisateur</w:t>
+      </w:r>
+      <w:r>
+        <w:rPr>
+          <w:sz w:val="32"/>
+          <w:szCs w:val="32"/>
+        </w:rPr>
+        <w:t xml:space="preserve"> et fournir une aide importante</w:t>
+      </w:r>
+      <w:r>
+        <w:rPr>
+          <w:sz w:val="32"/>
+          <w:szCs w:val="32"/>
+        </w:rPr>
+        <w:t>.</w:t>
+      </w:r>
+    </w:p>
+    <w:p>
+      <w:pPr>
+        <w:rPr>
+          <w:sz w:val="32"/>
+          <w:szCs w:val="32"/>
+        </w:rPr>
+      </w:pPr>
+      <w:r>
+        <w:rPr>
+          <w:sz w:val="32"/>
+          <w:szCs w:val="32"/>
+        </w:rPr>
+        <w:br/>
+        <w:t xml:space="preserve">Les applications sur les deux plateformes bénéficieront des mêmes interfaces et les mêmes fonctionnalités </w:t>
+      </w:r>
+      <w:r>
+        <w:rPr>
+          <w:sz w:val="32"/>
+          <w:szCs w:val="32"/>
+        </w:rPr>
+        <w:t>ainsi que d’un suivi et des mises à jours.</w:t>
+      </w:r>
+    </w:p>
+    <w:p>
+      <w:pPr>
+        <w:rPr>
+          <w:sz w:val="32"/>
+          <w:szCs w:val="32"/>
+        </w:rPr>
+      </w:pPr>
+    </w:p>
+    <w:p>
+      <w:pPr>
+        <w:rPr>
+          <w:sz w:val="32"/>
+          <w:szCs w:val="32"/>
+        </w:rPr>
+      </w:pPr>
+    </w:p>
+    <w:p>
+      <w:pPr>
+        <w:rPr>
+          <w:sz w:val="32"/>
+          <w:szCs w:val="32"/>
+        </w:rPr>
+      </w:pPr>
+    </w:p>
+    <w:p>
+      <w:pPr>
+        <w:rPr>
+          <w:sz w:val="32"/>
+          <w:szCs w:val="32"/>
+        </w:rPr>
+      </w:pPr>
+    </w:p>
+    <w:p>
+      <w:pPr>
+        <w:rPr>
+          <w:sz w:val="32"/>
+          <w:szCs w:val="32"/>
+        </w:rPr>
+      </w:pPr>
+    </w:p>
+    <w:p>
+      <w:pPr>
+        <w:rPr>
+          <w:sz w:val="32"/>
+          <w:szCs w:val="32"/>
+        </w:rPr>
+      </w:pPr>
+    </w:p>
+    <w:p>
+      <w:pPr>
+        <w:rPr>
+          <w:sz w:val="32"/>
+          <w:szCs w:val="32"/>
+        </w:rPr>
+      </w:pPr>
+    </w:p>
+    <w:p>
+      <w:pPr>
+        <w:rPr>
+          <w:sz w:val="32"/>
+          <w:szCs w:val="32"/>
+        </w:rPr>
+      </w:pPr>
+    </w:p>
+    <w:p>
+      <w:pPr>
+        <w:rPr>
+          <w:sz w:val="32"/>
+          <w:szCs w:val="32"/>
+        </w:rPr>
+      </w:pPr>
+    </w:p>
+    <w:p>
+      <w:pPr>
+        <w:rPr>
+          <w:sz w:val="32"/>
+          <w:szCs w:val="32"/>
+        </w:rPr>
+      </w:pPr>
+    </w:p>
+    <w:p>
+      <w:pPr>
+        <w:rPr>
+          <w:sz w:val="32"/>
+          <w:szCs w:val="32"/>
+        </w:rPr>
+      </w:pPr>
+    </w:p>
+    <w:p>
+      <w:pPr>
+        <w:rPr>
+          <w:sz w:val="32"/>
+          <w:szCs w:val="32"/>
+        </w:rPr>
+      </w:pPr>
+    </w:p>
+    <w:p>
+      <w:pPr>
+        <w:rPr>
+          <w:sz w:val="32"/>
+          <w:szCs w:val="32"/>
+        </w:rPr>
+      </w:pPr>
+    </w:p>
+    <w:p>
+      <w:pPr>
+        <w:rPr>
+          <w:sz w:val="32"/>
+          <w:szCs w:val="32"/>
+        </w:rPr>
+      </w:pPr>
     </w:p>
     <w:p>
       <w:pPr>
@@ -1688,7 +1792,7 @@
   <w:abstractNum w:abstractNumId="3">
     <w:nsid w:val="1FBA4FF5"/>
     <w:multiLevelType w:val="hybridMultilevel"/>
-    <w:tmpl w:val="069E5BAA"/>
+    <w:tmpl w:val="8B501D8C"/>
     <w:lvl w:ilvl="0" w:tplc="040C0013">
       <w:start w:val="1"/>
       <w:numFmt w:val="upperRoman"/>
@@ -1774,12 +1878,12 @@
   <w:abstractNum w:abstractNumId="4">
     <w:nsid w:val="24C54896"/>
     <w:multiLevelType w:val="hybridMultilevel"/>
-    <w:tmpl w:val="AC908C14"/>
-    <w:lvl w:ilvl="0" w:tplc="040C000F">
-      <w:start w:val="1"/>
-      <w:numFmt w:val="decimal"/>
+    <w:tmpl w:val="514E9A50"/>
+    <w:lvl w:ilvl="0" w:tplc="040C0013">
+      <w:start w:val="1"/>
+      <w:numFmt w:val="upperRoman"/>
       <w:lvlText w:val="%1."/>
-      <w:lvlJc w:val="left"/>
+      <w:lvlJc w:val="right"/>
       <w:pPr>
         <w:ind w:left="720" w:hanging="360"/>
       </w:pPr>
@@ -2428,6 +2532,92 @@
       <w:contextualSpacing/>
     </w:pPr>
   </w:style>
+  <w:style w:type="character" w:styleId="Marquedecommentaire">
+    <w:name w:val="annotation reference"/>
+    <w:basedOn w:val="Policepardfaut"/>
+    <w:uiPriority w:val="99"/>
+    <w:semiHidden/>
+    <w:unhideWhenUsed/>
+    <w:rsid w:val="0071472B"/>
+    <w:rPr>
+      <w:sz w:val="18"/>
+      <w:szCs w:val="18"/>
+    </w:rPr>
+  </w:style>
+  <w:style w:type="paragraph" w:styleId="Commentaire">
+    <w:name w:val="annotation text"/>
+    <w:basedOn w:val="Normal"/>
+    <w:link w:val="CommentaireCar"/>
+    <w:uiPriority w:val="99"/>
+    <w:semiHidden/>
+    <w:unhideWhenUsed/>
+    <w:rsid w:val="0071472B"/>
+  </w:style>
+  <w:style w:type="character" w:customStyle="1" w:styleId="CommentaireCar">
+    <w:name w:val="Commentaire Car"/>
+    <w:basedOn w:val="Policepardfaut"/>
+    <w:link w:val="Commentaire"/>
+    <w:uiPriority w:val="99"/>
+    <w:semiHidden/>
+    <w:rsid w:val="0071472B"/>
+  </w:style>
+  <w:style w:type="paragraph" w:styleId="Objetducommentaire">
+    <w:name w:val="annotation subject"/>
+    <w:basedOn w:val="Commentaire"/>
+    <w:next w:val="Commentaire"/>
+    <w:link w:val="ObjetducommentaireCar"/>
+    <w:uiPriority w:val="99"/>
+    <w:semiHidden/>
+    <w:unhideWhenUsed/>
+    <w:rsid w:val="0071472B"/>
+    <w:rPr>
+      <w:b/>
+      <w:bCs/>
+      <w:sz w:val="20"/>
+      <w:szCs w:val="20"/>
+    </w:rPr>
+  </w:style>
+  <w:style w:type="character" w:customStyle="1" w:styleId="ObjetducommentaireCar">
+    <w:name w:val="Objet du commentaire Car"/>
+    <w:basedOn w:val="CommentaireCar"/>
+    <w:link w:val="Objetducommentaire"/>
+    <w:uiPriority w:val="99"/>
+    <w:semiHidden/>
+    <w:rsid w:val="0071472B"/>
+    <w:rPr>
+      <w:b/>
+      <w:bCs/>
+      <w:sz w:val="20"/>
+      <w:szCs w:val="20"/>
+    </w:rPr>
+  </w:style>
+  <w:style w:type="paragraph" w:styleId="Textedebulles">
+    <w:name w:val="Balloon Text"/>
+    <w:basedOn w:val="Normal"/>
+    <w:link w:val="TextedebullesCar"/>
+    <w:uiPriority w:val="99"/>
+    <w:semiHidden/>
+    <w:unhideWhenUsed/>
+    <w:rsid w:val="0071472B"/>
+    <w:rPr>
+      <w:rFonts w:ascii="Times New Roman" w:hAnsi="Times New Roman" w:cs="Times New Roman"/>
+      <w:sz w:val="18"/>
+      <w:szCs w:val="18"/>
+    </w:rPr>
+  </w:style>
+  <w:style w:type="character" w:customStyle="1" w:styleId="TextedebullesCar">
+    <w:name w:val="Texte de bulles Car"/>
+    <w:basedOn w:val="Policepardfaut"/>
+    <w:link w:val="Textedebulles"/>
+    <w:uiPriority w:val="99"/>
+    <w:semiHidden/>
+    <w:rsid w:val="0071472B"/>
+    <w:rPr>
+      <w:rFonts w:ascii="Times New Roman" w:hAnsi="Times New Roman" w:cs="Times New Roman"/>
+      <w:sz w:val="18"/>
+      <w:szCs w:val="18"/>
+    </w:rPr>
+  </w:style>
 </w:styles>
 </file>
 

</xml_diff>